<commit_message>
the whole FPGA version
</commit_message>
<xml_diff>
--- a/简易轿车用自动雨刮实现.docx
+++ b/简易轿车用自动雨刮实现.docx
@@ -43,6 +43,9 @@
         </w:numPr>
         <w:ind w:firstLineChars="0"/>
         <w:jc w:val="left"/>
+        <w:rPr>
+          <w:rFonts w:hint="eastAsia"/>
+        </w:rPr>
       </w:pPr>
       <w:r>
         <w:rPr>
@@ -50,16 +53,8 @@
         </w:rPr>
         <w:t>选题背景</w:t>
       </w:r>
-    </w:p>
-    <w:p>
-      <w:pPr>
-        <w:pStyle w:val="a3"/>
-        <w:ind w:left="420" w:firstLineChars="0" w:firstLine="0"/>
-        <w:jc w:val="left"/>
-        <w:rPr>
-          <w:rFonts w:hint="eastAsia"/>
-        </w:rPr>
-      </w:pPr>
+      <w:bookmarkStart w:id="0" w:name="_GoBack"/>
+      <w:bookmarkEnd w:id="0"/>
     </w:p>
     <w:p>
       <w:pPr>
@@ -83,9 +78,6 @@
         <w:pStyle w:val="a3"/>
         <w:ind w:left="420" w:firstLineChars="0" w:firstLine="0"/>
         <w:jc w:val="left"/>
-        <w:rPr>
-          <w:rFonts w:hint="eastAsia"/>
-        </w:rPr>
       </w:pPr>
       <w:r>
         <w:t>该自动雨刮总共有下面几个模块组成，雨量传感器及接收信号处理的模拟电路模块，</w:t>
@@ -99,13 +91,8 @@
       <w:r>
         <w:t>PGA</w:t>
       </w:r>
-      <w:proofErr w:type="gramStart"/>
-      <w:r>
-        <w:t>板控制</w:t>
-      </w:r>
-      <w:proofErr w:type="gramEnd"/>
-      <w:r>
-        <w:t>的并行数据串行化输出模块（以下称其为</w:t>
+      <w:r>
+        <w:t>板控制的并行数据串行化输出模块（以下称其为</w:t>
       </w:r>
       <w:r>
         <w:rPr>
@@ -122,19 +109,11 @@
         </w:rPr>
         <w:t>FPGA</w:t>
       </w:r>
-      <w:proofErr w:type="gramStart"/>
       <w:r>
         <w:rPr>
           <w:rFonts w:hint="eastAsia"/>
         </w:rPr>
-        <w:t>板控制</w:t>
-      </w:r>
-      <w:proofErr w:type="gramEnd"/>
-      <w:r>
-        <w:rPr>
-          <w:rFonts w:hint="eastAsia"/>
-        </w:rPr>
-        <w:t>的串行数据接收及数据显示、档位选择及驱动雨刮的电动机控制模块。</w:t>
+        <w:t>板控制的串行数据接收及数据显示、档位选择及驱动雨刮的电动机控制模块。</w:t>
       </w:r>
     </w:p>
     <w:p>
@@ -177,9 +156,6 @@
         <w:pStyle w:val="a3"/>
         <w:ind w:left="420" w:firstLineChars="0" w:firstLine="0"/>
         <w:jc w:val="left"/>
-        <w:rPr>
-          <w:rFonts w:hint="eastAsia"/>
-        </w:rPr>
       </w:pPr>
       <w:r>
         <w:t>自动档位即根据</w:t>
@@ -268,9 +244,6 @@
                             <w:p>
                               <w:pPr>
                                 <w:jc w:val="center"/>
-                                <w:rPr>
-                                  <w:rFonts w:hint="eastAsia"/>
-                                </w:rPr>
                               </w:pPr>
                               <w:r>
                                 <w:rPr>
@@ -329,11 +302,6 @@
                         <wps:txbx>
                           <w:txbxContent>
                             <w:p>
-                              <w:pPr>
-                                <w:rPr>
-                                  <w:rFonts w:hint="eastAsia"/>
-                                </w:rPr>
-                              </w:pPr>
                               <w:r>
                                 <w:rPr>
                                   <w:rFonts w:hint="eastAsia"/>
@@ -557,6 +525,9 @@
         <w:jc w:val="left"/>
       </w:pPr>
       <w:r>
+        <w:rPr>
+          <w:noProof/>
+        </w:rPr>
         <mc:AlternateContent>
           <mc:Choice Requires="wps">
             <w:drawing>
@@ -603,11 +574,6 @@
                       <wps:txbx>
                         <w:txbxContent>
                           <w:p>
-                            <w:pPr>
-                              <w:rPr>
-                                <w:rFonts w:hint="eastAsia"/>
-                              </w:rPr>
-                            </w:pPr>
                             <w:r>
                               <w:rPr>
                                 <w:rFonts w:hint="eastAsia"/>
@@ -716,6 +682,9 @@
         <w:jc w:val="left"/>
       </w:pPr>
       <w:r>
+        <w:rPr>
+          <w:noProof/>
+        </w:rPr>
         <mc:AlternateContent>
           <mc:Choice Requires="wps">
             <w:drawing>
@@ -806,6 +775,9 @@
         <w:jc w:val="left"/>
       </w:pPr>
       <w:r>
+        <w:rPr>
+          <w:noProof/>
+        </w:rPr>
         <mc:AlternateContent>
           <mc:Choice Requires="wps">
             <w:drawing>
@@ -852,11 +824,6 @@
                       <wps:txbx>
                         <w:txbxContent>
                           <w:p>
-                            <w:pPr>
-                              <w:rPr>
-                                <w:rFonts w:hint="eastAsia"/>
-                              </w:rPr>
-                            </w:pPr>
                             <w:r>
                               <w:rPr>
                                 <w:rFonts w:hint="eastAsia"/>
@@ -922,46 +889,46 @@
         <w:pStyle w:val="a3"/>
         <w:ind w:left="420" w:firstLineChars="0" w:firstLine="0"/>
         <w:jc w:val="left"/>
+      </w:pPr>
+    </w:p>
+    <w:p>
+      <w:pPr>
+        <w:pStyle w:val="a3"/>
+        <w:ind w:left="420" w:firstLineChars="0" w:firstLine="0"/>
+        <w:jc w:val="left"/>
+      </w:pPr>
+    </w:p>
+    <w:p>
+      <w:pPr>
+        <w:pStyle w:val="a3"/>
+        <w:ind w:left="420" w:firstLineChars="0" w:firstLine="0"/>
+        <w:jc w:val="left"/>
+      </w:pPr>
+    </w:p>
+    <w:p>
+      <w:pPr>
+        <w:pStyle w:val="a3"/>
+        <w:ind w:left="420" w:firstLineChars="0" w:firstLine="0"/>
+        <w:jc w:val="left"/>
+      </w:pPr>
+    </w:p>
+    <w:p>
+      <w:pPr>
+        <w:pStyle w:val="a3"/>
+        <w:ind w:left="420" w:firstLineChars="0" w:firstLine="0"/>
+        <w:jc w:val="left"/>
+      </w:pPr>
+    </w:p>
+    <w:p>
+      <w:pPr>
+        <w:pStyle w:val="a3"/>
+        <w:ind w:left="420" w:firstLineChars="0" w:firstLine="0"/>
+        <w:jc w:val="left"/>
+      </w:pPr>
+      <w:r>
         <w:rPr>
-          <w:rFonts w:hint="eastAsia"/>
+          <w:noProof/>
         </w:rPr>
-      </w:pPr>
-    </w:p>
-    <w:p>
-      <w:pPr>
-        <w:pStyle w:val="a3"/>
-        <w:ind w:left="420" w:firstLineChars="0" w:firstLine="0"/>
-        <w:jc w:val="left"/>
-      </w:pPr>
-    </w:p>
-    <w:p>
-      <w:pPr>
-        <w:pStyle w:val="a3"/>
-        <w:ind w:left="420" w:firstLineChars="0" w:firstLine="0"/>
-        <w:jc w:val="left"/>
-      </w:pPr>
-    </w:p>
-    <w:p>
-      <w:pPr>
-        <w:pStyle w:val="a3"/>
-        <w:ind w:left="420" w:firstLineChars="0" w:firstLine="0"/>
-        <w:jc w:val="left"/>
-      </w:pPr>
-    </w:p>
-    <w:p>
-      <w:pPr>
-        <w:pStyle w:val="a3"/>
-        <w:ind w:left="420" w:firstLineChars="0" w:firstLine="0"/>
-        <w:jc w:val="left"/>
-      </w:pPr>
-    </w:p>
-    <w:p>
-      <w:pPr>
-        <w:pStyle w:val="a3"/>
-        <w:ind w:left="420" w:firstLineChars="0" w:firstLine="0"/>
-        <w:jc w:val="left"/>
-      </w:pPr>
-      <w:r>
         <mc:AlternateContent>
           <mc:Choice Requires="wps">
             <w:drawing>
@@ -1008,11 +975,6 @@
                       <wps:txbx>
                         <w:txbxContent>
                           <w:p>
-                            <w:pPr>
-                              <w:rPr>
-                                <w:rFonts w:hint="eastAsia"/>
-                              </w:rPr>
-                            </w:pPr>
                             <w:r>
                               <w:rPr>
                                 <w:rFonts w:hint="eastAsia"/>
@@ -1092,6 +1054,9 @@
         <w:jc w:val="left"/>
       </w:pPr>
       <w:r>
+        <w:rPr>
+          <w:noProof/>
+        </w:rPr>
         <mc:AlternateContent>
           <mc:Choice Requires="wps">
             <w:drawing>
@@ -1138,11 +1103,6 @@
                       <wps:txbx>
                         <w:txbxContent>
                           <w:p>
-                            <w:pPr>
-                              <w:rPr>
-                                <w:rFonts w:hint="eastAsia"/>
-                              </w:rPr>
-                            </w:pPr>
                             <w:r>
                               <w:rPr>
                                 <w:rFonts w:hint="eastAsia"/>
@@ -1153,13 +1113,7 @@
                               <w:rPr>
                                 <w:rFonts w:hint="eastAsia"/>
                               </w:rPr>
-                              <w:t>板</w:t>
-                            </w:r>
-                            <w:r>
-                              <w:rPr>
-                                <w:rFonts w:hint="eastAsia"/>
-                              </w:rPr>
-                              <w:t>：接收</w:t>
+                              <w:t>板：接收</w:t>
                             </w:r>
                             <w:r>
                               <w:t>串行数据，并将</w:t>
@@ -1216,13 +1170,8 @@
                               <w:t>显示</w:t>
                             </w:r>
                             <w:r>
-                              <w:t xml:space="preserve"> ……</w:t>
-                            </w:r>
-                            <w:proofErr w:type="gramStart"/>
-                            <w:r>
-                              <w:t>……………………</w:t>
-                            </w:r>
-                            <w:proofErr w:type="gramEnd"/>
+                              <w:t xml:space="preserve"> …………………………</w:t>
+                            </w:r>
                           </w:p>
                         </w:txbxContent>
                       </wps:txbx>
@@ -1345,6 +1294,9 @@
         </mc:AlternateContent>
       </w:r>
       <w:r>
+        <w:rPr>
+          <w:noProof/>
+        </w:rPr>
         <mc:AlternateContent>
           <mc:Choice Requires="wps">
             <w:drawing>
@@ -1391,11 +1343,6 @@
                       <wps:txbx>
                         <w:txbxContent>
                           <w:p>
-                            <w:pPr>
-                              <w:rPr>
-                                <w:rFonts w:hint="eastAsia"/>
-                              </w:rPr>
-                            </w:pPr>
                             <w:r>
                               <w:rPr>
                                 <w:rFonts w:hint="eastAsia"/>
@@ -1454,13 +1401,7 @@
                               <w:t>板</w:t>
                             </w:r>
                           </w:p>
-                          <w:p>
-                            <w:pPr>
-                              <w:rPr>
-                                <w:rFonts w:hint="eastAsia"/>
-                              </w:rPr>
-                            </w:pPr>
-                          </w:p>
+                          <w:p/>
                         </w:txbxContent>
                       </wps:txbx>
                       <wps:bodyPr rot="0" spcFirstLastPara="0" vertOverflow="overflow" horzOverflow="overflow" vert="horz" wrap="square" lIns="91440" tIns="45720" rIns="91440" bIns="45720" numCol="1" spcCol="0" rtlCol="0" fromWordArt="0" anchor="t" anchorCtr="0" forceAA="0" compatLnSpc="1">
@@ -1580,6 +1521,9 @@
         <w:jc w:val="left"/>
       </w:pPr>
       <w:r>
+        <w:rPr>
+          <w:noProof/>
+        </w:rPr>
         <mc:AlternateContent>
           <mc:Choice Requires="wps">
             <w:drawing>
@@ -1731,12 +1675,7 @@
         <w:pStyle w:val="a3"/>
         <w:ind w:left="420" w:firstLineChars="0" w:firstLine="0"/>
         <w:jc w:val="left"/>
-        <w:rPr>
-          <w:rFonts w:hint="eastAsia"/>
-        </w:rPr>
-      </w:pPr>
-      <w:bookmarkStart w:id="0" w:name="_GoBack"/>
-      <w:bookmarkEnd w:id="0"/>
+      </w:pPr>
     </w:p>
     <w:sectPr>
       <w:pgSz w:w="11906" w:h="16838"/>
@@ -1746,6 +1685,44 @@
     </w:sectPr>
   </w:body>
 </w:document>
+</file>
+
+<file path=word/endnotes.xml><?xml version="1.0" encoding="utf-8"?>
+<w:endnotes xmlns:wpc="http://schemas.microsoft.com/office/word/2010/wordprocessingCanvas" xmlns:mc="http://schemas.openxmlformats.org/markup-compatibility/2006" xmlns:o="urn:schemas-microsoft-com:office:office" xmlns:r="http://schemas.openxmlformats.org/officeDocument/2006/relationships" xmlns:m="http://schemas.openxmlformats.org/officeDocument/2006/math" xmlns:v="urn:schemas-microsoft-com:vml" xmlns:wp14="http://schemas.microsoft.com/office/word/2010/wordprocessingDrawing" xmlns:wp="http://schemas.openxmlformats.org/drawingml/2006/wordprocessingDrawing" xmlns:w10="urn:schemas-microsoft-com:office:word" xmlns:w="http://schemas.openxmlformats.org/wordprocessingml/2006/main" xmlns:w14="http://schemas.microsoft.com/office/word/2010/wordml" xmlns:w15="http://schemas.microsoft.com/office/word/2012/wordml" xmlns:wpg="http://schemas.microsoft.com/office/word/2010/wordprocessingGroup" xmlns:wpi="http://schemas.microsoft.com/office/word/2010/wordprocessingInk" xmlns:wne="http://schemas.microsoft.com/office/word/2006/wordml" xmlns:wps="http://schemas.microsoft.com/office/word/2010/wordprocessingShape" mc:Ignorable="w14 w15 wp14">
+  <w:endnote w:type="separator" w:id="-1">
+    <w:p>
+      <w:r>
+        <w:separator/>
+      </w:r>
+    </w:p>
+  </w:endnote>
+  <w:endnote w:type="continuationSeparator" w:id="0">
+    <w:p>
+      <w:r>
+        <w:continuationSeparator/>
+      </w:r>
+    </w:p>
+  </w:endnote>
+</w:endnotes>
+</file>
+
+<file path=word/footnotes.xml><?xml version="1.0" encoding="utf-8"?>
+<w:footnotes xmlns:wpc="http://schemas.microsoft.com/office/word/2010/wordprocessingCanvas" xmlns:mc="http://schemas.openxmlformats.org/markup-compatibility/2006" xmlns:o="urn:schemas-microsoft-com:office:office" xmlns:r="http://schemas.openxmlformats.org/officeDocument/2006/relationships" xmlns:m="http://schemas.openxmlformats.org/officeDocument/2006/math" xmlns:v="urn:schemas-microsoft-com:vml" xmlns:wp14="http://schemas.microsoft.com/office/word/2010/wordprocessingDrawing" xmlns:wp="http://schemas.openxmlformats.org/drawingml/2006/wordprocessingDrawing" xmlns:w10="urn:schemas-microsoft-com:office:word" xmlns:w="http://schemas.openxmlformats.org/wordprocessingml/2006/main" xmlns:w14="http://schemas.microsoft.com/office/word/2010/wordml" xmlns:w15="http://schemas.microsoft.com/office/word/2012/wordml" xmlns:wpg="http://schemas.microsoft.com/office/word/2010/wordprocessingGroup" xmlns:wpi="http://schemas.microsoft.com/office/word/2010/wordprocessingInk" xmlns:wne="http://schemas.microsoft.com/office/word/2006/wordml" xmlns:wps="http://schemas.microsoft.com/office/word/2010/wordprocessingShape" mc:Ignorable="w14 w15 wp14">
+  <w:footnote w:type="separator" w:id="-1">
+    <w:p>
+      <w:r>
+        <w:separator/>
+      </w:r>
+    </w:p>
+  </w:footnote>
+  <w:footnote w:type="continuationSeparator" w:id="0">
+    <w:p>
+      <w:r>
+        <w:continuationSeparator/>
+      </w:r>
+    </w:p>
+  </w:footnote>
+</w:footnotes>
 </file>
 
 <file path=word/numbering.xml><?xml version="1.0" encoding="utf-8"?>
@@ -2274,6 +2251,71 @@
       <w:ind w:firstLineChars="200" w:firstLine="420"/>
     </w:pPr>
   </w:style>
+  <w:style w:type="paragraph" w:styleId="a4">
+    <w:name w:val="header"/>
+    <w:basedOn w:val="a"/>
+    <w:link w:val="Char"/>
+    <w:uiPriority w:val="99"/>
+    <w:unhideWhenUsed/>
+    <w:rsid w:val="00264430"/>
+    <w:pPr>
+      <w:pBdr>
+        <w:bottom w:val="single" w:sz="6" w:space="1" w:color="auto"/>
+      </w:pBdr>
+      <w:tabs>
+        <w:tab w:val="center" w:pos="4153"/>
+        <w:tab w:val="right" w:pos="8306"/>
+      </w:tabs>
+      <w:snapToGrid w:val="0"/>
+      <w:jc w:val="center"/>
+    </w:pPr>
+    <w:rPr>
+      <w:sz w:val="18"/>
+      <w:szCs w:val="18"/>
+    </w:rPr>
+  </w:style>
+  <w:style w:type="character" w:customStyle="1" w:styleId="Char">
+    <w:name w:val="页眉 Char"/>
+    <w:basedOn w:val="a0"/>
+    <w:link w:val="a4"/>
+    <w:uiPriority w:val="99"/>
+    <w:rsid w:val="00264430"/>
+    <w:rPr>
+      <w:sz w:val="18"/>
+      <w:szCs w:val="18"/>
+    </w:rPr>
+  </w:style>
+  <w:style w:type="paragraph" w:styleId="a5">
+    <w:name w:val="footer"/>
+    <w:basedOn w:val="a"/>
+    <w:link w:val="Char0"/>
+    <w:uiPriority w:val="99"/>
+    <w:unhideWhenUsed/>
+    <w:rsid w:val="00264430"/>
+    <w:pPr>
+      <w:tabs>
+        <w:tab w:val="center" w:pos="4153"/>
+        <w:tab w:val="right" w:pos="8306"/>
+      </w:tabs>
+      <w:snapToGrid w:val="0"/>
+      <w:jc w:val="left"/>
+    </w:pPr>
+    <w:rPr>
+      <w:sz w:val="18"/>
+      <w:szCs w:val="18"/>
+    </w:rPr>
+  </w:style>
+  <w:style w:type="character" w:customStyle="1" w:styleId="Char0">
+    <w:name w:val="页脚 Char"/>
+    <w:basedOn w:val="a0"/>
+    <w:link w:val="a5"/>
+    <w:uiPriority w:val="99"/>
+    <w:rsid w:val="00264430"/>
+    <w:rPr>
+      <w:sz w:val="18"/>
+      <w:szCs w:val="18"/>
+    </w:rPr>
+  </w:style>
 </w:styles>
 </file>
 

</xml_diff>